<commit_message>
cambios no conocidos en documentos
</commit_message>
<xml_diff>
--- a/COMANDOS GIT.docx
+++ b/COMANDOS GIT.docx
@@ -419,87 +419,75 @@
         <w:rPr>
           <w:b/>
         </w:rPr>
+        <w:t>Gi</w:t>
+      </w:r>
+      <w:r>
+        <w:rPr>
+          <w:b/>
+        </w:rPr>
+        <w:t>t</w:t>
+      </w:r>
+      <w:proofErr w:type="spellEnd"/>
+      <w:r>
+        <w:rPr>
+          <w:b/>
+        </w:rPr>
+        <w:t xml:space="preserve"> </w:t>
+      </w:r>
+      <w:proofErr w:type="spellStart"/>
+      <w:r>
+        <w:rPr>
+          <w:b/>
+        </w:rPr>
+        <w:t>commit</w:t>
+      </w:r>
+      <w:proofErr w:type="spellEnd"/>
+      <w:r>
+        <w:rPr>
+          <w:b/>
+        </w:rPr>
+        <w:t xml:space="preserve"> -</w:t>
+      </w:r>
+      <w:r>
+        <w:rPr>
+          <w:b/>
+        </w:rPr>
+        <w:t xml:space="preserve">am </w:t>
+      </w:r>
+      <w:r>
+        <w:t xml:space="preserve">Permite hacer el </w:t>
+      </w:r>
+      <w:proofErr w:type="spellStart"/>
+      <w:r>
+        <w:t>add</w:t>
+      </w:r>
+      <w:proofErr w:type="spellEnd"/>
+      <w:r>
+        <w:t xml:space="preserve"> y el </w:t>
+      </w:r>
+      <w:proofErr w:type="spellStart"/>
+      <w:r>
+        <w:t>commit</w:t>
+      </w:r>
+      <w:proofErr w:type="spellEnd"/>
+      <w:r>
+        <w:t xml:space="preserve"> con mensaje en el mismo comando. Ej. </w:t>
+      </w:r>
+      <w:proofErr w:type="spellStart"/>
+      <w:r>
         <w:t>Git</w:t>
       </w:r>
       <w:proofErr w:type="spellEnd"/>
       <w:r>
-        <w:rPr>
-          <w:b/>
-        </w:rPr>
-        <w:t xml:space="preserve"> </w:t>
-      </w:r>
-      <w:proofErr w:type="spellStart"/>
-      <w:r>
-        <w:rPr>
-          <w:b/>
-        </w:rPr>
+        <w:t xml:space="preserve"> </w:t>
+      </w:r>
+      <w:proofErr w:type="spellStart"/>
+      <w:r>
         <w:t>commit</w:t>
       </w:r>
       <w:proofErr w:type="spellEnd"/>
       <w:r>
-        <w:rPr>
-          <w:b/>
-        </w:rPr>
-        <w:t xml:space="preserve"> –am </w:t>
-      </w:r>
-      <w:r>
-        <w:t xml:space="preserve">Permite hacer el </w:t>
-      </w:r>
-      <w:proofErr w:type="spellStart"/>
-      <w:r>
-        <w:t>add</w:t>
-      </w:r>
-      <w:proofErr w:type="spellEnd"/>
-      <w:r>
-        <w:t xml:space="preserve"> y el </w:t>
-      </w:r>
-      <w:proofErr w:type="spellStart"/>
-      <w:r>
-        <w:t>commit</w:t>
-      </w:r>
-      <w:proofErr w:type="spellEnd"/>
-      <w:r>
-        <w:t xml:space="preserve"> con mensaje en el mismo comando. Ej. </w:t>
-      </w:r>
-      <w:proofErr w:type="spellStart"/>
-      <w:r>
-        <w:t>Git</w:t>
-      </w:r>
-      <w:proofErr w:type="spellEnd"/>
-      <w:r>
-        <w:t xml:space="preserve"> </w:t>
-      </w:r>
-      <w:proofErr w:type="spellStart"/>
-      <w:r>
-        <w:t>commit</w:t>
-      </w:r>
-      <w:proofErr w:type="spellEnd"/>
-      <w:r>
         <w:t xml:space="preserve"> –am ¨ver 1.1 agregado el título y la barra de navegación¨</w:t>
-      </w:r>
-    </w:p>
-    <w:p>
-      <w:pPr>
-        <w:rPr>
-          <w:sz w:val="32"/>
-          <w:szCs w:val="32"/>
-        </w:rPr>
-      </w:pPr>
-      <w:proofErr w:type="spellStart"/>
-      <w:r>
-        <w:rPr>
-          <w:sz w:val="32"/>
-          <w:szCs w:val="32"/>
-        </w:rPr>
-        <w:t>Git</w:t>
-      </w:r>
-      <w:proofErr w:type="spellEnd"/>
-      <w:r>
-        <w:rPr>
-          <w:sz w:val="32"/>
-          <w:szCs w:val="32"/>
-        </w:rPr>
-        <w:t xml:space="preserve"> status </w:t>
       </w:r>
     </w:p>
     <w:p>
@@ -509,6 +497,9 @@
           <w:ilvl w:val="0"/>
           <w:numId w:val="2"/>
         </w:numPr>
+        <w:rPr>
+          <w:b/>
+        </w:rPr>
       </w:pPr>
       <w:proofErr w:type="spellStart"/>
       <w:r>
@@ -522,20 +513,255 @@
         <w:rPr>
           <w:b/>
         </w:rPr>
-        <w:t xml:space="preserve"> status –s</w:t>
-      </w:r>
-      <w:r>
-        <w:t xml:space="preserve"> n</w:t>
-      </w:r>
-      <w:r>
-        <w:t>os muestra la lista de archivos y directorios en la carpeta del proyecto con sus respectivos status de seguimiento</w:t>
-      </w:r>
-      <w:r>
-        <w:t>. El status se representa con símbolos o letras antes de cada nombre de archivo</w:t>
-      </w:r>
-      <w:r>
-        <w:t>.</w:t>
-      </w:r>
+        <w:t xml:space="preserve"> </w:t>
+      </w:r>
+      <w:proofErr w:type="spellStart"/>
+      <w:r>
+        <w:rPr>
+          <w:b/>
+        </w:rPr>
+        <w:t>commit</w:t>
+      </w:r>
+      <w:proofErr w:type="spellEnd"/>
+      <w:r>
+        <w:rPr>
+          <w:b/>
+        </w:rPr>
+        <w:t xml:space="preserve"> --</w:t>
+      </w:r>
+      <w:proofErr w:type="spellStart"/>
+      <w:r>
+        <w:rPr>
+          <w:b/>
+        </w:rPr>
+        <w:t>amend</w:t>
+      </w:r>
+      <w:proofErr w:type="spellEnd"/>
+      <w:r>
+        <w:rPr>
+          <w:b/>
+        </w:rPr>
+        <w:t xml:space="preserve"> </w:t>
+      </w:r>
+      <w:r>
+        <w:t xml:space="preserve">Abre el editor VIM que nos permite, entre otras cosas, editar el mensaje de un </w:t>
+      </w:r>
+      <w:proofErr w:type="spellStart"/>
+      <w:r>
+        <w:t>commit</w:t>
+      </w:r>
+      <w:proofErr w:type="spellEnd"/>
+      <w:r>
+        <w:t xml:space="preserve">. </w:t>
+      </w:r>
+      <w:r>
+        <w:t xml:space="preserve">Primero se introduce </w:t>
+      </w:r>
+      <w:r>
+        <w:rPr>
+          <w:b/>
+          <w:sz w:val="24"/>
+          <w:szCs w:val="24"/>
+        </w:rPr>
+        <w:t>i:</w:t>
+      </w:r>
+      <w:r>
+        <w:rPr>
+          <w:b/>
+        </w:rPr>
+        <w:t xml:space="preserve"> </w:t>
+      </w:r>
+      <w:r>
+        <w:t xml:space="preserve">y se le da </w:t>
+      </w:r>
+      <w:proofErr w:type="spellStart"/>
+      <w:r>
+        <w:t>enter</w:t>
+      </w:r>
+      <w:proofErr w:type="spellEnd"/>
+      <w:r>
+        <w:t xml:space="preserve">, esto permite editar, hecho esto, podemos borrar el mensaje que estaba con </w:t>
+      </w:r>
+      <w:proofErr w:type="spellStart"/>
+      <w:r>
+        <w:t>supr</w:t>
+      </w:r>
+      <w:proofErr w:type="spellEnd"/>
+      <w:r>
+        <w:t xml:space="preserve">, luego, con </w:t>
+      </w:r>
+      <w:proofErr w:type="spellStart"/>
+      <w:r>
+        <w:t>Esc</w:t>
+      </w:r>
+      <w:proofErr w:type="spellEnd"/>
+      <w:r>
+        <w:t xml:space="preserve"> se sale del modo edición, otra vez se introduce</w:t>
+      </w:r>
+      <w:r>
+        <w:t xml:space="preserve"> </w:t>
+      </w:r>
+      <w:r>
+        <w:rPr>
+          <w:b/>
+          <w:sz w:val="24"/>
+          <w:szCs w:val="24"/>
+        </w:rPr>
+        <w:t>i:</w:t>
+      </w:r>
+      <w:r>
+        <w:rPr>
+          <w:b/>
+          <w:sz w:val="24"/>
+          <w:szCs w:val="24"/>
+        </w:rPr>
+        <w:t xml:space="preserve"> </w:t>
+      </w:r>
+      <w:r>
+        <w:rPr>
+          <w:sz w:val="24"/>
+          <w:szCs w:val="24"/>
+        </w:rPr>
+        <w:t xml:space="preserve">y </w:t>
+      </w:r>
+      <w:proofErr w:type="spellStart"/>
+      <w:r>
+        <w:rPr>
+          <w:sz w:val="24"/>
+          <w:szCs w:val="24"/>
+        </w:rPr>
+        <w:t>enter</w:t>
+      </w:r>
+      <w:proofErr w:type="spellEnd"/>
+      <w:r>
+        <w:rPr>
+          <w:sz w:val="24"/>
+          <w:szCs w:val="24"/>
+        </w:rPr>
+        <w:t xml:space="preserve"> para volver al modo edición y se escribe el nuevo mensaje, se le da </w:t>
+      </w:r>
+      <w:proofErr w:type="spellStart"/>
+      <w:r>
+        <w:rPr>
+          <w:sz w:val="24"/>
+          <w:szCs w:val="24"/>
+        </w:rPr>
+        <w:t>enter</w:t>
+      </w:r>
+      <w:proofErr w:type="spellEnd"/>
+      <w:r>
+        <w:rPr>
+          <w:sz w:val="24"/>
+          <w:szCs w:val="24"/>
+        </w:rPr>
+        <w:t xml:space="preserve"> y luego, con </w:t>
+      </w:r>
+      <w:proofErr w:type="spellStart"/>
+      <w:r>
+        <w:rPr>
+          <w:sz w:val="24"/>
+          <w:szCs w:val="24"/>
+        </w:rPr>
+        <w:t>Esc</w:t>
+      </w:r>
+      <w:proofErr w:type="spellEnd"/>
+      <w:r>
+        <w:rPr>
+          <w:sz w:val="24"/>
+          <w:szCs w:val="24"/>
+        </w:rPr>
+        <w:t xml:space="preserve"> se sale otra vez del modo edición</w:t>
+      </w:r>
+      <w:r>
+        <w:rPr>
+          <w:sz w:val="24"/>
+          <w:szCs w:val="24"/>
+        </w:rPr>
+        <w:t xml:space="preserve">. Cuando está todo listo, se escribe </w:t>
+      </w:r>
+      <w:r>
+        <w:rPr>
+          <w:b/>
+          <w:sz w:val="24"/>
+          <w:szCs w:val="24"/>
+        </w:rPr>
+        <w:t>:</w:t>
+      </w:r>
+      <w:proofErr w:type="spellStart"/>
+      <w:r>
+        <w:rPr>
+          <w:b/>
+          <w:sz w:val="24"/>
+          <w:szCs w:val="24"/>
+        </w:rPr>
+        <w:t>wq</w:t>
+      </w:r>
+      <w:proofErr w:type="spellEnd"/>
+      <w:r>
+        <w:rPr>
+          <w:sz w:val="24"/>
+          <w:szCs w:val="24"/>
+        </w:rPr>
+        <w:t xml:space="preserve"> y se le da </w:t>
+      </w:r>
+      <w:proofErr w:type="spellStart"/>
+      <w:r>
+        <w:rPr>
+          <w:sz w:val="24"/>
+          <w:szCs w:val="24"/>
+        </w:rPr>
+        <w:t>enter</w:t>
+      </w:r>
+      <w:proofErr w:type="spellEnd"/>
+      <w:r>
+        <w:rPr>
+          <w:sz w:val="24"/>
+          <w:szCs w:val="24"/>
+        </w:rPr>
+        <w:t xml:space="preserve">, </w:t>
+      </w:r>
+      <w:proofErr w:type="spellStart"/>
+      <w:r>
+        <w:rPr>
+          <w:sz w:val="24"/>
+          <w:szCs w:val="24"/>
+        </w:rPr>
+        <w:t>asi</w:t>
+      </w:r>
+      <w:proofErr w:type="spellEnd"/>
+      <w:r>
+        <w:rPr>
+          <w:sz w:val="24"/>
+          <w:szCs w:val="24"/>
+        </w:rPr>
+        <w:t xml:space="preserve"> se guardan cambios y se sale del editor VIM</w:t>
+      </w:r>
+    </w:p>
+    <w:p>
+      <w:pPr>
+        <w:rPr>
+          <w:sz w:val="32"/>
+          <w:szCs w:val="32"/>
+        </w:rPr>
+      </w:pPr>
+      <w:proofErr w:type="spellStart"/>
+      <w:r>
+        <w:rPr>
+          <w:sz w:val="32"/>
+          <w:szCs w:val="32"/>
+        </w:rPr>
+        <w:t>Git</w:t>
+      </w:r>
+      <w:proofErr w:type="spellEnd"/>
+      <w:r>
+        <w:rPr>
+          <w:sz w:val="32"/>
+          <w:szCs w:val="32"/>
+        </w:rPr>
+        <w:t xml:space="preserve"> status </w:t>
+      </w:r>
+      <w:bookmarkStart w:id="0" w:name="_GoBack"/>
+      <w:bookmarkEnd w:id="0"/>
     </w:p>
     <w:p>
       <w:pPr>
@@ -545,41 +771,31 @@
           <w:numId w:val="2"/>
         </w:numPr>
       </w:pPr>
-      <w:r>
-        <w:rPr>
-          <w:b/>
-          <w:color w:val="FF0000"/>
-        </w:rPr>
-        <w:t>??</w:t>
-      </w:r>
-      <w:r>
-        <w:rPr>
-          <w:color w:val="FF0000"/>
-        </w:rPr>
-        <w:t xml:space="preserve"> </w:t>
-      </w:r>
-      <w:r>
-        <w:t xml:space="preserve">El </w:t>
-      </w:r>
-      <w:r>
-        <w:t>archivo</w:t>
-      </w:r>
-      <w:r>
-        <w:t xml:space="preserve"> o </w:t>
-      </w:r>
-      <w:r>
-        <w:t xml:space="preserve">directorio no está bajo seguimiento (no fue movido al </w:t>
-      </w:r>
-      <w:proofErr w:type="spellStart"/>
-      <w:r>
-        <w:t>staging</w:t>
-      </w:r>
-      <w:proofErr w:type="spellEnd"/>
-      <w:r>
-        <w:t xml:space="preserve"> </w:t>
-      </w:r>
-      <w:r>
-        <w:t>área)</w:t>
+      <w:proofErr w:type="spellStart"/>
+      <w:r>
+        <w:rPr>
+          <w:b/>
+        </w:rPr>
+        <w:t>Git</w:t>
+      </w:r>
+      <w:proofErr w:type="spellEnd"/>
+      <w:r>
+        <w:rPr>
+          <w:b/>
+        </w:rPr>
+        <w:t xml:space="preserve"> status –s</w:t>
+      </w:r>
+      <w:r>
+        <w:t xml:space="preserve"> n</w:t>
+      </w:r>
+      <w:r>
+        <w:t>os muestra la lista de archivos y directorios en la carpeta del proyecto con sus respectivos status de seguimiento</w:t>
+      </w:r>
+      <w:r>
+        <w:t>. El status se representa con símbolos o letras antes de cada nombre de archivo</w:t>
+      </w:r>
+      <w:r>
+        <w:t>.</w:t>
       </w:r>
     </w:p>
     <w:p>
@@ -593,19 +809,38 @@
       <w:r>
         <w:rPr>
           <w:b/>
-          <w:color w:val="00B050"/>
-        </w:rPr>
-        <w:t>A</w:t>
-      </w:r>
-      <w:r>
-        <w:rPr>
-          <w:b/>
-          <w:color w:val="00B050"/>
-        </w:rPr>
-        <w:t xml:space="preserve"> </w:t>
-      </w:r>
-      <w:r>
-        <w:t>Archivo o directorio en seguimiento</w:t>
+          <w:color w:val="FF0000"/>
+        </w:rPr>
+        <w:t>??</w:t>
+      </w:r>
+      <w:r>
+        <w:rPr>
+          <w:color w:val="FF0000"/>
+        </w:rPr>
+        <w:t xml:space="preserve"> </w:t>
+      </w:r>
+      <w:r>
+        <w:t xml:space="preserve">El </w:t>
+      </w:r>
+      <w:r>
+        <w:t>archivo</w:t>
+      </w:r>
+      <w:r>
+        <w:t xml:space="preserve"> o </w:t>
+      </w:r>
+      <w:r>
+        <w:t xml:space="preserve">directorio no está bajo seguimiento (no fue movido al </w:t>
+      </w:r>
+      <w:proofErr w:type="spellStart"/>
+      <w:r>
+        <w:t>staging</w:t>
+      </w:r>
+      <w:proofErr w:type="spellEnd"/>
+      <w:r>
+        <w:t xml:space="preserve"> </w:t>
+      </w:r>
+      <w:r>
+        <w:t>área)</w:t>
       </w:r>
     </w:p>
     <w:p>
@@ -619,6 +854,32 @@
       <w:r>
         <w:rPr>
           <w:b/>
+          <w:color w:val="00B050"/>
+        </w:rPr>
+        <w:t>A</w:t>
+      </w:r>
+      <w:r>
+        <w:rPr>
+          <w:b/>
+          <w:color w:val="00B050"/>
+        </w:rPr>
+        <w:t xml:space="preserve"> </w:t>
+      </w:r>
+      <w:r>
+        <w:t>Archivo o directorio en seguimiento</w:t>
+      </w:r>
+    </w:p>
+    <w:p>
+      <w:pPr>
+        <w:pStyle w:val="Prrafodelista"/>
+        <w:numPr>
+          <w:ilvl w:val="0"/>
+          <w:numId w:val="2"/>
+        </w:numPr>
+      </w:pPr>
+      <w:r>
+        <w:rPr>
+          <w:b/>
           <w:color w:val="FF0000"/>
         </w:rPr>
         <w:t xml:space="preserve">M </w:t>
@@ -751,31 +1012,31 @@
     <w:p>
       <w:pPr>
         <w:rPr>
-          <w:sz w:val="28"/>
-          <w:szCs w:val="28"/>
-        </w:rPr>
-      </w:pPr>
-      <w:proofErr w:type="spellStart"/>
-      <w:r>
-        <w:rPr>
-          <w:sz w:val="28"/>
-          <w:szCs w:val="28"/>
+          <w:sz w:val="32"/>
+          <w:szCs w:val="32"/>
+        </w:rPr>
+      </w:pPr>
+      <w:proofErr w:type="spellStart"/>
+      <w:r>
+        <w:rPr>
+          <w:sz w:val="32"/>
+          <w:szCs w:val="32"/>
         </w:rPr>
         <w:t>Git</w:t>
       </w:r>
       <w:proofErr w:type="spellEnd"/>
       <w:r>
         <w:rPr>
-          <w:sz w:val="28"/>
-          <w:szCs w:val="28"/>
-        </w:rPr>
-        <w:t xml:space="preserve"> </w:t>
-      </w:r>
-      <w:proofErr w:type="spellStart"/>
-      <w:r>
-        <w:rPr>
-          <w:sz w:val="28"/>
-          <w:szCs w:val="28"/>
+          <w:sz w:val="32"/>
+          <w:szCs w:val="32"/>
+        </w:rPr>
+        <w:t xml:space="preserve"> </w:t>
+      </w:r>
+      <w:proofErr w:type="spellStart"/>
+      <w:r>
+        <w:rPr>
+          <w:sz w:val="32"/>
+          <w:szCs w:val="32"/>
         </w:rPr>
         <w:t>reset</w:t>
       </w:r>
@@ -794,6 +1055,7 @@
         <w:rPr>
           <w:b/>
         </w:rPr>
+        <w:lastRenderedPageBreak/>
         <w:t>Git</w:t>
       </w:r>
       <w:proofErr w:type="spellEnd"/>
@@ -915,24 +1177,13 @@
       <w:r>
         <w:t xml:space="preserve"> área conservando su contenido.</w:t>
       </w:r>
-      <w:bookmarkStart w:id="0" w:name="_GoBack"/>
-      <w:bookmarkEnd w:id="0"/>
     </w:p>
     <w:p>
       <w:pPr>
         <w:ind w:left="360"/>
       </w:pPr>
     </w:p>
-    <w:p>
-      <w:pPr>
-        <w:pStyle w:val="Prrafodelista"/>
-      </w:pPr>
-    </w:p>
-    <w:p>
-      <w:pPr>
-        <w:pStyle w:val="Prrafodelista"/>
-      </w:pPr>
-    </w:p>
+    <w:p/>
     <w:p>
       <w:pPr>
         <w:pStyle w:val="Prrafodelista"/>
@@ -1069,6 +1320,232 @@
     </w:lvl>
   </w:abstractNum>
   <w:abstractNum w:abstractNumId="1" w15:restartNumberingAfterBreak="0">
+    <w:nsid w:val="167D6D1F"/>
+    <w:multiLevelType w:val="hybridMultilevel"/>
+    <w:tmpl w:val="2632D32A"/>
+    <w:lvl w:ilvl="0" w:tplc="380A0001">
+      <w:start w:val="1"/>
+      <w:numFmt w:val="bullet"/>
+      <w:lvlText w:val=""/>
+      <w:lvlJc w:val="left"/>
+      <w:pPr>
+        <w:ind w:left="1440" w:hanging="360"/>
+      </w:pPr>
+      <w:rPr>
+        <w:rFonts w:ascii="Symbol" w:hAnsi="Symbol" w:hint="default"/>
+      </w:rPr>
+    </w:lvl>
+    <w:lvl w:ilvl="1" w:tplc="380A0003" w:tentative="1">
+      <w:start w:val="1"/>
+      <w:numFmt w:val="bullet"/>
+      <w:lvlText w:val="o"/>
+      <w:lvlJc w:val="left"/>
+      <w:pPr>
+        <w:ind w:left="2160" w:hanging="360"/>
+      </w:pPr>
+      <w:rPr>
+        <w:rFonts w:ascii="Courier New" w:hAnsi="Courier New" w:cs="Courier New" w:hint="default"/>
+      </w:rPr>
+    </w:lvl>
+    <w:lvl w:ilvl="2" w:tplc="380A0005" w:tentative="1">
+      <w:start w:val="1"/>
+      <w:numFmt w:val="bullet"/>
+      <w:lvlText w:val=""/>
+      <w:lvlJc w:val="left"/>
+      <w:pPr>
+        <w:ind w:left="2880" w:hanging="360"/>
+      </w:pPr>
+      <w:rPr>
+        <w:rFonts w:ascii="Wingdings" w:hAnsi="Wingdings" w:hint="default"/>
+      </w:rPr>
+    </w:lvl>
+    <w:lvl w:ilvl="3" w:tplc="380A0001" w:tentative="1">
+      <w:start w:val="1"/>
+      <w:numFmt w:val="bullet"/>
+      <w:lvlText w:val=""/>
+      <w:lvlJc w:val="left"/>
+      <w:pPr>
+        <w:ind w:left="3600" w:hanging="360"/>
+      </w:pPr>
+      <w:rPr>
+        <w:rFonts w:ascii="Symbol" w:hAnsi="Symbol" w:hint="default"/>
+      </w:rPr>
+    </w:lvl>
+    <w:lvl w:ilvl="4" w:tplc="380A0003" w:tentative="1">
+      <w:start w:val="1"/>
+      <w:numFmt w:val="bullet"/>
+      <w:lvlText w:val="o"/>
+      <w:lvlJc w:val="left"/>
+      <w:pPr>
+        <w:ind w:left="4320" w:hanging="360"/>
+      </w:pPr>
+      <w:rPr>
+        <w:rFonts w:ascii="Courier New" w:hAnsi="Courier New" w:cs="Courier New" w:hint="default"/>
+      </w:rPr>
+    </w:lvl>
+    <w:lvl w:ilvl="5" w:tplc="380A0005" w:tentative="1">
+      <w:start w:val="1"/>
+      <w:numFmt w:val="bullet"/>
+      <w:lvlText w:val=""/>
+      <w:lvlJc w:val="left"/>
+      <w:pPr>
+        <w:ind w:left="5040" w:hanging="360"/>
+      </w:pPr>
+      <w:rPr>
+        <w:rFonts w:ascii="Wingdings" w:hAnsi="Wingdings" w:hint="default"/>
+      </w:rPr>
+    </w:lvl>
+    <w:lvl w:ilvl="6" w:tplc="380A0001" w:tentative="1">
+      <w:start w:val="1"/>
+      <w:numFmt w:val="bullet"/>
+      <w:lvlText w:val=""/>
+      <w:lvlJc w:val="left"/>
+      <w:pPr>
+        <w:ind w:left="5760" w:hanging="360"/>
+      </w:pPr>
+      <w:rPr>
+        <w:rFonts w:ascii="Symbol" w:hAnsi="Symbol" w:hint="default"/>
+      </w:rPr>
+    </w:lvl>
+    <w:lvl w:ilvl="7" w:tplc="380A0003" w:tentative="1">
+      <w:start w:val="1"/>
+      <w:numFmt w:val="bullet"/>
+      <w:lvlText w:val="o"/>
+      <w:lvlJc w:val="left"/>
+      <w:pPr>
+        <w:ind w:left="6480" w:hanging="360"/>
+      </w:pPr>
+      <w:rPr>
+        <w:rFonts w:ascii="Courier New" w:hAnsi="Courier New" w:cs="Courier New" w:hint="default"/>
+      </w:rPr>
+    </w:lvl>
+    <w:lvl w:ilvl="8" w:tplc="380A0005" w:tentative="1">
+      <w:start w:val="1"/>
+      <w:numFmt w:val="bullet"/>
+      <w:lvlText w:val=""/>
+      <w:lvlJc w:val="left"/>
+      <w:pPr>
+        <w:ind w:left="7200" w:hanging="360"/>
+      </w:pPr>
+      <w:rPr>
+        <w:rFonts w:ascii="Wingdings" w:hAnsi="Wingdings" w:hint="default"/>
+      </w:rPr>
+    </w:lvl>
+  </w:abstractNum>
+  <w:abstractNum w:abstractNumId="2" w15:restartNumberingAfterBreak="0">
+    <w:nsid w:val="422715FE"/>
+    <w:multiLevelType w:val="hybridMultilevel"/>
+    <w:tmpl w:val="DACE8EB4"/>
+    <w:lvl w:ilvl="0" w:tplc="380A0001">
+      <w:start w:val="1"/>
+      <w:numFmt w:val="bullet"/>
+      <w:lvlText w:val=""/>
+      <w:lvlJc w:val="left"/>
+      <w:pPr>
+        <w:ind w:left="720" w:hanging="360"/>
+      </w:pPr>
+      <w:rPr>
+        <w:rFonts w:ascii="Symbol" w:hAnsi="Symbol" w:hint="default"/>
+      </w:rPr>
+    </w:lvl>
+    <w:lvl w:ilvl="1" w:tplc="380A0003" w:tentative="1">
+      <w:start w:val="1"/>
+      <w:numFmt w:val="bullet"/>
+      <w:lvlText w:val="o"/>
+      <w:lvlJc w:val="left"/>
+      <w:pPr>
+        <w:ind w:left="1440" w:hanging="360"/>
+      </w:pPr>
+      <w:rPr>
+        <w:rFonts w:ascii="Courier New" w:hAnsi="Courier New" w:cs="Courier New" w:hint="default"/>
+      </w:rPr>
+    </w:lvl>
+    <w:lvl w:ilvl="2" w:tplc="380A0005" w:tentative="1">
+      <w:start w:val="1"/>
+      <w:numFmt w:val="bullet"/>
+      <w:lvlText w:val=""/>
+      <w:lvlJc w:val="left"/>
+      <w:pPr>
+        <w:ind w:left="2160" w:hanging="360"/>
+      </w:pPr>
+      <w:rPr>
+        <w:rFonts w:ascii="Wingdings" w:hAnsi="Wingdings" w:hint="default"/>
+      </w:rPr>
+    </w:lvl>
+    <w:lvl w:ilvl="3" w:tplc="380A0001" w:tentative="1">
+      <w:start w:val="1"/>
+      <w:numFmt w:val="bullet"/>
+      <w:lvlText w:val=""/>
+      <w:lvlJc w:val="left"/>
+      <w:pPr>
+        <w:ind w:left="2880" w:hanging="360"/>
+      </w:pPr>
+      <w:rPr>
+        <w:rFonts w:ascii="Symbol" w:hAnsi="Symbol" w:hint="default"/>
+      </w:rPr>
+    </w:lvl>
+    <w:lvl w:ilvl="4" w:tplc="380A0003" w:tentative="1">
+      <w:start w:val="1"/>
+      <w:numFmt w:val="bullet"/>
+      <w:lvlText w:val="o"/>
+      <w:lvlJc w:val="left"/>
+      <w:pPr>
+        <w:ind w:left="3600" w:hanging="360"/>
+      </w:pPr>
+      <w:rPr>
+        <w:rFonts w:ascii="Courier New" w:hAnsi="Courier New" w:cs="Courier New" w:hint="default"/>
+      </w:rPr>
+    </w:lvl>
+    <w:lvl w:ilvl="5" w:tplc="380A0005" w:tentative="1">
+      <w:start w:val="1"/>
+      <w:numFmt w:val="bullet"/>
+      <w:lvlText w:val=""/>
+      <w:lvlJc w:val="left"/>
+      <w:pPr>
+        <w:ind w:left="4320" w:hanging="360"/>
+      </w:pPr>
+      <w:rPr>
+        <w:rFonts w:ascii="Wingdings" w:hAnsi="Wingdings" w:hint="default"/>
+      </w:rPr>
+    </w:lvl>
+    <w:lvl w:ilvl="6" w:tplc="380A0001" w:tentative="1">
+      <w:start w:val="1"/>
+      <w:numFmt w:val="bullet"/>
+      <w:lvlText w:val=""/>
+      <w:lvlJc w:val="left"/>
+      <w:pPr>
+        <w:ind w:left="5040" w:hanging="360"/>
+      </w:pPr>
+      <w:rPr>
+        <w:rFonts w:ascii="Symbol" w:hAnsi="Symbol" w:hint="default"/>
+      </w:rPr>
+    </w:lvl>
+    <w:lvl w:ilvl="7" w:tplc="380A0003" w:tentative="1">
+      <w:start w:val="1"/>
+      <w:numFmt w:val="bullet"/>
+      <w:lvlText w:val="o"/>
+      <w:lvlJc w:val="left"/>
+      <w:pPr>
+        <w:ind w:left="5760" w:hanging="360"/>
+      </w:pPr>
+      <w:rPr>
+        <w:rFonts w:ascii="Courier New" w:hAnsi="Courier New" w:cs="Courier New" w:hint="default"/>
+      </w:rPr>
+    </w:lvl>
+    <w:lvl w:ilvl="8" w:tplc="380A0005" w:tentative="1">
+      <w:start w:val="1"/>
+      <w:numFmt w:val="bullet"/>
+      <w:lvlText w:val=""/>
+      <w:lvlJc w:val="left"/>
+      <w:pPr>
+        <w:ind w:left="6480" w:hanging="360"/>
+      </w:pPr>
+      <w:rPr>
+        <w:rFonts w:ascii="Wingdings" w:hAnsi="Wingdings" w:hint="default"/>
+      </w:rPr>
+    </w:lvl>
+  </w:abstractNum>
+  <w:abstractNum w:abstractNumId="3" w15:restartNumberingAfterBreak="0">
     <w:nsid w:val="43C76FB7"/>
     <w:multiLevelType w:val="hybridMultilevel"/>
     <w:tmpl w:val="14DCB1BC"/>
@@ -1181,7 +1658,93 @@
       </w:rPr>
     </w:lvl>
   </w:abstractNum>
-  <w:abstractNum w:abstractNumId="2" w15:restartNumberingAfterBreak="0">
+  <w:abstractNum w:abstractNumId="4" w15:restartNumberingAfterBreak="0">
+    <w:nsid w:val="7D4049C0"/>
+    <w:multiLevelType w:val="hybridMultilevel"/>
+    <w:tmpl w:val="3DE621F6"/>
+    <w:lvl w:ilvl="0" w:tplc="380A000F">
+      <w:start w:val="1"/>
+      <w:numFmt w:val="decimal"/>
+      <w:lvlText w:val="%1."/>
+      <w:lvlJc w:val="left"/>
+      <w:pPr>
+        <w:ind w:left="720" w:hanging="360"/>
+      </w:pPr>
+    </w:lvl>
+    <w:lvl w:ilvl="1" w:tplc="380A0019" w:tentative="1">
+      <w:start w:val="1"/>
+      <w:numFmt w:val="lowerLetter"/>
+      <w:lvlText w:val="%2."/>
+      <w:lvlJc w:val="left"/>
+      <w:pPr>
+        <w:ind w:left="1440" w:hanging="360"/>
+      </w:pPr>
+    </w:lvl>
+    <w:lvl w:ilvl="2" w:tplc="380A001B" w:tentative="1">
+      <w:start w:val="1"/>
+      <w:numFmt w:val="lowerRoman"/>
+      <w:lvlText w:val="%3."/>
+      <w:lvlJc w:val="right"/>
+      <w:pPr>
+        <w:ind w:left="2160" w:hanging="180"/>
+      </w:pPr>
+    </w:lvl>
+    <w:lvl w:ilvl="3" w:tplc="380A000F" w:tentative="1">
+      <w:start w:val="1"/>
+      <w:numFmt w:val="decimal"/>
+      <w:lvlText w:val="%4."/>
+      <w:lvlJc w:val="left"/>
+      <w:pPr>
+        <w:ind w:left="2880" w:hanging="360"/>
+      </w:pPr>
+    </w:lvl>
+    <w:lvl w:ilvl="4" w:tplc="380A0019" w:tentative="1">
+      <w:start w:val="1"/>
+      <w:numFmt w:val="lowerLetter"/>
+      <w:lvlText w:val="%5."/>
+      <w:lvlJc w:val="left"/>
+      <w:pPr>
+        <w:ind w:left="3600" w:hanging="360"/>
+      </w:pPr>
+    </w:lvl>
+    <w:lvl w:ilvl="5" w:tplc="380A001B" w:tentative="1">
+      <w:start w:val="1"/>
+      <w:numFmt w:val="lowerRoman"/>
+      <w:lvlText w:val="%6."/>
+      <w:lvlJc w:val="right"/>
+      <w:pPr>
+        <w:ind w:left="4320" w:hanging="180"/>
+      </w:pPr>
+    </w:lvl>
+    <w:lvl w:ilvl="6" w:tplc="380A000F" w:tentative="1">
+      <w:start w:val="1"/>
+      <w:numFmt w:val="decimal"/>
+      <w:lvlText w:val="%7."/>
+      <w:lvlJc w:val="left"/>
+      <w:pPr>
+        <w:ind w:left="5040" w:hanging="360"/>
+      </w:pPr>
+    </w:lvl>
+    <w:lvl w:ilvl="7" w:tplc="380A0019" w:tentative="1">
+      <w:start w:val="1"/>
+      <w:numFmt w:val="lowerLetter"/>
+      <w:lvlText w:val="%8."/>
+      <w:lvlJc w:val="left"/>
+      <w:pPr>
+        <w:ind w:left="5760" w:hanging="360"/>
+      </w:pPr>
+    </w:lvl>
+    <w:lvl w:ilvl="8" w:tplc="380A001B" w:tentative="1">
+      <w:start w:val="1"/>
+      <w:numFmt w:val="lowerRoman"/>
+      <w:lvlText w:val="%9."/>
+      <w:lvlJc w:val="right"/>
+      <w:pPr>
+        <w:ind w:left="6480" w:hanging="180"/>
+      </w:pPr>
+    </w:lvl>
+  </w:abstractNum>
+  <w:abstractNum w:abstractNumId="5" w15:restartNumberingAfterBreak="0">
     <w:nsid w:val="7EB536FE"/>
     <w:multiLevelType w:val="hybridMultilevel"/>
     <w:tmpl w:val="D594061C"/>
@@ -1295,13 +1858,22 @@
     </w:lvl>
   </w:abstractNum>
   <w:num w:numId="1">
-    <w:abstractNumId w:val="2"/>
+    <w:abstractNumId w:val="5"/>
   </w:num>
   <w:num w:numId="2">
-    <w:abstractNumId w:val="1"/>
+    <w:abstractNumId w:val="3"/>
   </w:num>
   <w:num w:numId="3">
     <w:abstractNumId w:val="0"/>
+  </w:num>
+  <w:num w:numId="4">
+    <w:abstractNumId w:val="4"/>
+  </w:num>
+  <w:num w:numId="5">
+    <w:abstractNumId w:val="1"/>
+  </w:num>
+  <w:num w:numId="6">
+    <w:abstractNumId w:val="2"/>
   </w:num>
 </w:numbering>
 </file>

</xml_diff>

<commit_message>
Ultima actualizacion del docx del video 4
</commit_message>
<xml_diff>
--- a/COMANDOS GIT.docx
+++ b/COMANDOS GIT.docx
@@ -1445,13 +1445,98 @@
       </w:r>
       <w:proofErr w:type="spellEnd"/>
       <w:r>
-        <w:t xml:space="preserve"> 19-07-2022v1 –m “Primer versión del proyecto</w:t>
+        <w:t xml:space="preserve"> 19-07-2022v1 –m “Primer versión del proyecto”</w:t>
+      </w:r>
+    </w:p>
+    <w:p>
+      <w:pPr>
+        <w:rPr>
+          <w:sz w:val="32"/>
+          <w:szCs w:val="32"/>
+        </w:rPr>
+      </w:pPr>
+      <w:proofErr w:type="spellStart"/>
+      <w:r>
+        <w:rPr>
+          <w:sz w:val="32"/>
+          <w:szCs w:val="32"/>
+        </w:rPr>
+        <w:t>Git</w:t>
+      </w:r>
+      <w:proofErr w:type="spellEnd"/>
+      <w:r>
+        <w:rPr>
+          <w:sz w:val="32"/>
+          <w:szCs w:val="32"/>
+        </w:rPr>
+        <w:t xml:space="preserve"> clone</w:t>
+      </w:r>
+    </w:p>
+    <w:p>
+      <w:pPr>
+        <w:pStyle w:val="Prrafodelista"/>
+        <w:numPr>
+          <w:ilvl w:val="0"/>
+          <w:numId w:val="7"/>
+        </w:numPr>
+      </w:pPr>
+      <w:proofErr w:type="spellStart"/>
+      <w:r>
+        <w:rPr>
+          <w:b/>
+        </w:rPr>
+        <w:t>Git</w:t>
+      </w:r>
+      <w:proofErr w:type="spellEnd"/>
+      <w:r>
+        <w:rPr>
+          <w:b/>
+        </w:rPr>
+        <w:t xml:space="preserve"> clone (+ </w:t>
+      </w:r>
+      <w:proofErr w:type="spellStart"/>
+      <w:r>
+        <w:rPr>
+          <w:b/>
+        </w:rPr>
+        <w:t>url</w:t>
+      </w:r>
+      <w:proofErr w:type="spellEnd"/>
+      <w:r>
+        <w:rPr>
+          <w:b/>
+        </w:rPr>
+        <w:t xml:space="preserve"> del proyecto) </w:t>
+      </w:r>
+      <w:r>
+        <w:t xml:space="preserve">obtiene una copia del proyecto. La </w:t>
+      </w:r>
+      <w:proofErr w:type="spellStart"/>
+      <w:r>
+        <w:t>url</w:t>
+      </w:r>
+      <w:proofErr w:type="spellEnd"/>
+      <w:r>
+        <w:t xml:space="preserve"> se obtiene en </w:t>
+      </w:r>
+      <w:proofErr w:type="spellStart"/>
+      <w:r>
+        <w:t>github</w:t>
+      </w:r>
+      <w:proofErr w:type="spellEnd"/>
+      <w:r>
+        <w:t xml:space="preserve"> en el botón CODE. También se puede descargar el proyecto en </w:t>
+      </w:r>
+      <w:proofErr w:type="spellStart"/>
+      <w:r>
+        <w:t>zip</w:t>
+      </w:r>
+      <w:proofErr w:type="spellEnd"/>
+      <w:r>
+        <w:t xml:space="preserve"> desde el mismo lugar.</w:t>
       </w:r>
       <w:bookmarkStart w:id="0" w:name="_GoBack"/>
       <w:bookmarkEnd w:id="0"/>
-      <w:r>
-        <w:t>”</w:t>
-      </w:r>
     </w:p>
     <w:p>
       <w:pPr>
@@ -1478,7 +1563,7 @@
   <w:abstractNum w:abstractNumId="0" w15:restartNumberingAfterBreak="0">
     <w:nsid w:val="00835E91"/>
     <w:multiLevelType w:val="hybridMultilevel"/>
-    <w:tmpl w:val="43F46B46"/>
+    <w:tmpl w:val="63C640D2"/>
     <w:lvl w:ilvl="0" w:tplc="380A0001">
       <w:start w:val="1"/>
       <w:numFmt w:val="bullet"/>

</xml_diff>